<commit_message>
Working on grid layout for mixed page size (#58)
</commit_message>
<xml_diff>
--- a/resources/testdoc.docx
+++ b/resources/testdoc.docx
@@ -1,6 +1,6 @@
 
 <file path=word/document.xml><?xml version="1.0" encoding="utf-8"?>
-<w:document xmlns:wpc="http://schemas.microsoft.com/office/word/2010/wordprocessingCanvas" xmlns:cx="http://schemas.microsoft.com/office/drawing/2014/chartex" xmlns:cx1="http://schemas.microsoft.com/office/drawing/2015/9/8/chartex" xmlns:cx2="http://schemas.microsoft.com/office/drawing/2015/10/21/chartex" xmlns:cx3="http://schemas.microsoft.com/office/drawing/2016/5/9/chartex" xmlns:cx4="http://schemas.microsoft.com/office/drawing/2016/5/10/chartex" xmlns:cx5="http://schemas.microsoft.com/office/drawing/2016/5/11/chartex" xmlns:cx6="http://schemas.microsoft.com/office/drawing/2016/5/12/chartex" xmlns:cx7="http://schemas.microsoft.com/office/drawing/2016/5/13/chartex" xmlns:cx8="http://schemas.microsoft.com/office/drawing/2016/5/14/chartex" xmlns:mc="http://schemas.openxmlformats.org/markup-compatibility/2006" xmlns:aink="http://schemas.microsoft.com/office/drawing/2016/ink" xmlns:am3d="http://schemas.microsoft.com/office/drawing/2017/model3d" xmlns:o="urn:schemas-microsoft-com:office:office" xmlns:r="http://schemas.openxmlformats.org/officeDocument/2006/relationships" xmlns:m="http://schemas.openxmlformats.org/officeDocument/2006/math" xmlns:v="urn:schemas-microsoft-com:vml" xmlns:wp14="http://schemas.microsoft.com/office/word/2010/wordprocessingDrawing" xmlns:wp="http://schemas.openxmlformats.org/drawingml/2006/wordprocessingDrawing" xmlns:w10="urn:schemas-microsoft-com:office:word" xmlns:w="http://schemas.openxmlformats.org/wordprocessingml/2006/main" xmlns:w14="http://schemas.microsoft.com/office/word/2010/wordml" xmlns:w15="http://schemas.microsoft.com/office/word/2012/wordml" xmlns:w16cex="http://schemas.microsoft.com/office/word/2018/wordml/cex" xmlns:w16cid="http://schemas.microsoft.com/office/word/2016/wordml/cid" xmlns:w16="http://schemas.microsoft.com/office/word/2018/wordml" xmlns:w16se="http://schemas.microsoft.com/office/word/2015/wordml/symex" xmlns:wpg="http://schemas.microsoft.com/office/word/2010/wordprocessingGroup" xmlns:wpi="http://schemas.microsoft.com/office/word/2010/wordprocessingInk" xmlns:wne="http://schemas.microsoft.com/office/word/2006/wordml" xmlns:wps="http://schemas.microsoft.com/office/word/2010/wordprocessingShape" mc:Ignorable="w14 w15 w16se w16cid w16 w16cex wp14">
+<w:document xmlns:wpc="http://schemas.microsoft.com/office/word/2010/wordprocessingCanvas" xmlns:cx="http://schemas.microsoft.com/office/drawing/2014/chartex" xmlns:cx1="http://schemas.microsoft.com/office/drawing/2015/9/8/chartex" xmlns:cx2="http://schemas.microsoft.com/office/drawing/2015/10/21/chartex" xmlns:cx3="http://schemas.microsoft.com/office/drawing/2016/5/9/chartex" xmlns:cx4="http://schemas.microsoft.com/office/drawing/2016/5/10/chartex" xmlns:cx5="http://schemas.microsoft.com/office/drawing/2016/5/11/chartex" xmlns:cx6="http://schemas.microsoft.com/office/drawing/2016/5/12/chartex" xmlns:cx7="http://schemas.microsoft.com/office/drawing/2016/5/13/chartex" xmlns:cx8="http://schemas.microsoft.com/office/drawing/2016/5/14/chartex" xmlns:mc="http://schemas.openxmlformats.org/markup-compatibility/2006" xmlns:aink="http://schemas.microsoft.com/office/drawing/2016/ink" xmlns:am3d="http://schemas.microsoft.com/office/drawing/2017/model3d" xmlns:o="urn:schemas-microsoft-com:office:office" xmlns:r="http://schemas.openxmlformats.org/officeDocument/2006/relationships" xmlns:m="http://schemas.openxmlformats.org/officeDocument/2006/math" xmlns:v="urn:schemas-microsoft-com:vml" xmlns:wp14="http://schemas.microsoft.com/office/word/2010/wordprocessingDrawing" xmlns:wp="http://schemas.openxmlformats.org/drawingml/2006/wordprocessingDrawing" xmlns:w10="urn:schemas-microsoft-com:office:word" xmlns:w="http://schemas.openxmlformats.org/wordprocessingml/2006/main" xmlns:w14="http://schemas.microsoft.com/office/word/2010/wordml" xmlns:w15="http://schemas.microsoft.com/office/word/2012/wordml" xmlns:w16cex="http://schemas.microsoft.com/office/word/2018/wordml/cex" xmlns:w16cid="http://schemas.microsoft.com/office/word/2016/wordml/cid" xmlns:w16="http://schemas.microsoft.com/office/word/2018/wordml" xmlns:w16sdtdh="http://schemas.microsoft.com/office/word/2020/wordml/sdtdatahash" xmlns:w16se="http://schemas.microsoft.com/office/word/2015/wordml/symex" xmlns:wpg="http://schemas.microsoft.com/office/word/2010/wordprocessingGroup" xmlns:wpi="http://schemas.microsoft.com/office/word/2010/wordprocessingInk" xmlns:wne="http://schemas.microsoft.com/office/word/2006/wordml" xmlns:wps="http://schemas.microsoft.com/office/word/2010/wordprocessingShape" mc:Ignorable="w14 w15 w16se w16cid w16 w16cex w16sdtdh wp14">
   <w:body>
     <w:p>
       <w:pPr>
@@ -1168,6 +1168,12 @@
           <w:sz w:val="400"/>
           <w:szCs w:val="400"/>
         </w:rPr>
+        <w:sectPr>
+          <w:pgSz w:w="12240" w:h="15840"/>
+          <w:pgMar w:top="4320" w:right="1440" w:bottom="1440" w:left="1440" w:header="720" w:footer="720" w:gutter="0"/>
+          <w:cols w:space="720"/>
+          <w:docGrid w:linePitch="360"/>
+        </w:sectPr>
       </w:pPr>
       <w:r>
         <w:rPr>
@@ -1186,7 +1192,7 @@
         <mc:AlternateContent>
           <mc:Choice Requires="wps">
             <w:drawing>
-              <wp:anchor distT="0" distB="0" distL="114300" distR="114300" simplePos="0" relativeHeight="251681792" behindDoc="0" locked="0" layoutInCell="1" allowOverlap="1" wp14:anchorId="4EA3A1D1" wp14:editId="242038F4">
+              <wp:anchor distT="0" distB="0" distL="114300" distR="114300" simplePos="0" relativeHeight="251681792" behindDoc="0" locked="0" layoutInCell="1" allowOverlap="1" wp14:anchorId="4EA3A1D1" wp14:editId="16DC420F">
                 <wp:simplePos x="0" y="0"/>
                 <wp:positionH relativeFrom="page">
                   <wp:align>center</wp:align>
@@ -1254,7 +1260,7 @@
           </mc:Choice>
           <mc:Fallback>
             <w:pict>
-              <v:rect w14:anchorId="76D169F7" id="Rectangle 16" o:spid="_x0000_s1026" style="position:absolute;margin-left:0;margin-top:0;width:7in;height:10in;z-index:251681792;visibility:visible;mso-wrap-style:square;mso-width-percent:0;mso-height-percent:0;mso-wrap-distance-left:9pt;mso-wrap-distance-top:0;mso-wrap-distance-right:9pt;mso-wrap-distance-bottom:0;mso-position-horizontal:center;mso-position-horizontal-relative:page;mso-position-vertical:center;mso-position-vertical-relative:page;mso-width-percent:0;mso-height-percent:0;mso-width-relative:margin;mso-height-relative:margin;v-text-anchor:middle" o:gfxdata="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" filled="f" strokecolor="black [3213]" strokeweight="2.25pt">
+              <v:rect w14:anchorId="69B58390" id="Rectangle 16" o:spid="_x0000_s1026" style="position:absolute;margin-left:0;margin-top:0;width:7in;height:10in;z-index:251681792;visibility:visible;mso-wrap-style:square;mso-width-percent:0;mso-height-percent:0;mso-wrap-distance-left:9pt;mso-wrap-distance-top:0;mso-wrap-distance-right:9pt;mso-wrap-distance-bottom:0;mso-position-horizontal:center;mso-position-horizontal-relative:page;mso-position-vertical:center;mso-position-vertical-relative:page;mso-width-percent:0;mso-height-percent:0;mso-width-relative:margin;mso-height-relative:margin;v-text-anchor:middle" o:gfxdata="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" filled="f" strokecolor="black [3213]" strokeweight="2.25pt">
                 <w10:wrap anchorx="page" anchory="page"/>
               </v:rect>
             </w:pict>
@@ -1279,10 +1285,94 @@
       </w:pPr>
       <w:r>
         <w:rPr>
+          <w:noProof/>
           <w:sz w:val="400"/>
           <w:szCs w:val="400"/>
         </w:rPr>
         <w:lastRenderedPageBreak/>
+        <mc:AlternateContent>
+          <mc:Choice Requires="wps">
+            <w:drawing>
+              <wp:anchor distT="0" distB="0" distL="114300" distR="114300" simplePos="0" relativeHeight="251700224" behindDoc="0" locked="0" layoutInCell="1" allowOverlap="1" wp14:anchorId="509C74DE" wp14:editId="6DC60CC0">
+                <wp:simplePos x="0" y="0"/>
+                <wp:positionH relativeFrom="margin">
+                  <wp:align>center</wp:align>
+                </wp:positionH>
+                <wp:positionV relativeFrom="page">
+                  <wp:align>center</wp:align>
+                </wp:positionV>
+                <wp:extent cx="4071687" cy="5337008"/>
+                <wp:effectExtent l="19050" t="19050" r="24130" b="16510"/>
+                <wp:wrapNone/>
+                <wp:docPr id="1" name="Rectangle 1"/>
+                <wp:cNvGraphicFramePr/>
+                <a:graphic xmlns:a="http://schemas.openxmlformats.org/drawingml/2006/main">
+                  <a:graphicData uri="http://schemas.microsoft.com/office/word/2010/wordprocessingShape">
+                    <wps:wsp>
+                      <wps:cNvSpPr/>
+                      <wps:spPr>
+                        <a:xfrm>
+                          <a:off x="0" y="0"/>
+                          <a:ext cx="4071687" cy="5337008"/>
+                        </a:xfrm>
+                        <a:prstGeom prst="rect">
+                          <a:avLst/>
+                        </a:prstGeom>
+                        <a:noFill/>
+                        <a:ln w="28575">
+                          <a:solidFill>
+                            <a:schemeClr val="tx1"/>
+                          </a:solidFill>
+                        </a:ln>
+                      </wps:spPr>
+                      <wps:style>
+                        <a:lnRef idx="2">
+                          <a:schemeClr val="accent1">
+                            <a:shade val="50000"/>
+                          </a:schemeClr>
+                        </a:lnRef>
+                        <a:fillRef idx="1">
+                          <a:schemeClr val="accent1"/>
+                        </a:fillRef>
+                        <a:effectRef idx="0">
+                          <a:schemeClr val="accent1"/>
+                        </a:effectRef>
+                        <a:fontRef idx="minor">
+                          <a:schemeClr val="lt1"/>
+                        </a:fontRef>
+                      </wps:style>
+                      <wps:bodyPr rot="0" spcFirstLastPara="0" vertOverflow="overflow" horzOverflow="overflow" vert="horz" wrap="square" lIns="91440" tIns="45720" rIns="91440" bIns="45720" numCol="1" spcCol="0" rtlCol="0" fromWordArt="0" anchor="ctr" anchorCtr="0" forceAA="0" compatLnSpc="1">
+                        <a:prstTxWarp prst="textNoShape">
+                          <a:avLst/>
+                        </a:prstTxWarp>
+                        <a:noAutofit/>
+                      </wps:bodyPr>
+                    </wps:wsp>
+                  </a:graphicData>
+                </a:graphic>
+                <wp14:sizeRelH relativeFrom="margin">
+                  <wp14:pctWidth>0</wp14:pctWidth>
+                </wp14:sizeRelH>
+                <wp14:sizeRelV relativeFrom="margin">
+                  <wp14:pctHeight>0</wp14:pctHeight>
+                </wp14:sizeRelV>
+              </wp:anchor>
+            </w:drawing>
+          </mc:Choice>
+          <mc:Fallback>
+            <w:pict>
+              <v:rect w14:anchorId="0DAF858F" id="Rectangle 1" o:spid="_x0000_s1026" style="position:absolute;margin-left:0;margin-top:0;width:320.6pt;height:420.25pt;z-index:251700224;visibility:visible;mso-wrap-style:square;mso-width-percent:0;mso-height-percent:0;mso-wrap-distance-left:9pt;mso-wrap-distance-top:0;mso-wrap-distance-right:9pt;mso-wrap-distance-bottom:0;mso-position-horizontal:center;mso-position-horizontal-relative:margin;mso-position-vertical:center;mso-position-vertical-relative:page;mso-width-percent:0;mso-height-percent:0;mso-width-relative:margin;mso-height-relative:margin;v-text-anchor:middle" o:gfxdata="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" filled="f" strokecolor="black [3213]" strokeweight="2.25pt">
+                <w10:wrap anchorx="margin" anchory="page"/>
+              </v:rect>
+            </w:pict>
+          </mc:Fallback>
+        </mc:AlternateContent>
+      </w:r>
+      <w:r>
+        <w:rPr>
+          <w:sz w:val="400"/>
+          <w:szCs w:val="400"/>
+        </w:rPr>
         <w:t>D</w:t>
       </w:r>
       <w:r>
@@ -1387,10 +1477,94 @@
       </w:pPr>
       <w:r>
         <w:rPr>
+          <w:noProof/>
           <w:sz w:val="400"/>
           <w:szCs w:val="400"/>
         </w:rPr>
         <w:lastRenderedPageBreak/>
+        <mc:AlternateContent>
+          <mc:Choice Requires="wps">
+            <w:drawing>
+              <wp:anchor distT="0" distB="0" distL="114300" distR="114300" simplePos="0" relativeHeight="251702272" behindDoc="0" locked="0" layoutInCell="1" allowOverlap="1" wp14:anchorId="7D16A482" wp14:editId="5DD1B7F0">
+                <wp:simplePos x="0" y="0"/>
+                <wp:positionH relativeFrom="margin">
+                  <wp:align>center</wp:align>
+                </wp:positionH>
+                <wp:positionV relativeFrom="page">
+                  <wp:align>center</wp:align>
+                </wp:positionV>
+                <wp:extent cx="4071687" cy="5337008"/>
+                <wp:effectExtent l="19050" t="19050" r="24130" b="16510"/>
+                <wp:wrapNone/>
+                <wp:docPr id="3" name="Rectangle 3"/>
+                <wp:cNvGraphicFramePr/>
+                <a:graphic xmlns:a="http://schemas.openxmlformats.org/drawingml/2006/main">
+                  <a:graphicData uri="http://schemas.microsoft.com/office/word/2010/wordprocessingShape">
+                    <wps:wsp>
+                      <wps:cNvSpPr/>
+                      <wps:spPr>
+                        <a:xfrm>
+                          <a:off x="0" y="0"/>
+                          <a:ext cx="4071687" cy="5337008"/>
+                        </a:xfrm>
+                        <a:prstGeom prst="rect">
+                          <a:avLst/>
+                        </a:prstGeom>
+                        <a:noFill/>
+                        <a:ln w="28575">
+                          <a:solidFill>
+                            <a:schemeClr val="tx1"/>
+                          </a:solidFill>
+                        </a:ln>
+                      </wps:spPr>
+                      <wps:style>
+                        <a:lnRef idx="2">
+                          <a:schemeClr val="accent1">
+                            <a:shade val="50000"/>
+                          </a:schemeClr>
+                        </a:lnRef>
+                        <a:fillRef idx="1">
+                          <a:schemeClr val="accent1"/>
+                        </a:fillRef>
+                        <a:effectRef idx="0">
+                          <a:schemeClr val="accent1"/>
+                        </a:effectRef>
+                        <a:fontRef idx="minor">
+                          <a:schemeClr val="lt1"/>
+                        </a:fontRef>
+                      </wps:style>
+                      <wps:bodyPr rot="0" spcFirstLastPara="0" vertOverflow="overflow" horzOverflow="overflow" vert="horz" wrap="square" lIns="91440" tIns="45720" rIns="91440" bIns="45720" numCol="1" spcCol="0" rtlCol="0" fromWordArt="0" anchor="ctr" anchorCtr="0" forceAA="0" compatLnSpc="1">
+                        <a:prstTxWarp prst="textNoShape">
+                          <a:avLst/>
+                        </a:prstTxWarp>
+                        <a:noAutofit/>
+                      </wps:bodyPr>
+                    </wps:wsp>
+                  </a:graphicData>
+                </a:graphic>
+                <wp14:sizeRelH relativeFrom="margin">
+                  <wp14:pctWidth>0</wp14:pctWidth>
+                </wp14:sizeRelH>
+                <wp14:sizeRelV relativeFrom="margin">
+                  <wp14:pctHeight>0</wp14:pctHeight>
+                </wp14:sizeRelV>
+              </wp:anchor>
+            </w:drawing>
+          </mc:Choice>
+          <mc:Fallback>
+            <w:pict>
+              <v:rect w14:anchorId="30C29CAA" id="Rectangle 3" o:spid="_x0000_s1026" style="position:absolute;margin-left:0;margin-top:0;width:320.6pt;height:420.25pt;z-index:251702272;visibility:visible;mso-wrap-style:square;mso-width-percent:0;mso-height-percent:0;mso-wrap-distance-left:9pt;mso-wrap-distance-top:0;mso-wrap-distance-right:9pt;mso-wrap-distance-bottom:0;mso-position-horizontal:center;mso-position-horizontal-relative:margin;mso-position-vertical:center;mso-position-vertical-relative:page;mso-width-percent:0;mso-height-percent:0;mso-width-relative:margin;mso-height-relative:margin;v-text-anchor:middle" o:gfxdata="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" filled="f" strokecolor="black [3213]" strokeweight="2.25pt">
+                <w10:wrap anchorx="margin" anchory="page"/>
+              </v:rect>
+            </w:pict>
+          </mc:Fallback>
+        </mc:AlternateContent>
+      </w:r>
+      <w:r>
+        <w:rPr>
+          <w:sz w:val="400"/>
+          <w:szCs w:val="400"/>
+        </w:rPr>
         <w:t>D</w:t>
       </w:r>
       <w:r>
@@ -1495,10 +1669,94 @@
       </w:pPr>
       <w:r>
         <w:rPr>
+          <w:noProof/>
           <w:sz w:val="400"/>
           <w:szCs w:val="400"/>
         </w:rPr>
         <w:lastRenderedPageBreak/>
+        <mc:AlternateContent>
+          <mc:Choice Requires="wps">
+            <w:drawing>
+              <wp:anchor distT="0" distB="0" distL="114300" distR="114300" simplePos="0" relativeHeight="251704320" behindDoc="0" locked="0" layoutInCell="1" allowOverlap="1" wp14:anchorId="7007A2C6" wp14:editId="405702FA">
+                <wp:simplePos x="0" y="0"/>
+                <wp:positionH relativeFrom="margin">
+                  <wp:align>center</wp:align>
+                </wp:positionH>
+                <wp:positionV relativeFrom="page">
+                  <wp:align>center</wp:align>
+                </wp:positionV>
+                <wp:extent cx="4071687" cy="5337008"/>
+                <wp:effectExtent l="19050" t="19050" r="24130" b="16510"/>
+                <wp:wrapNone/>
+                <wp:docPr id="4" name="Rectangle 4"/>
+                <wp:cNvGraphicFramePr/>
+                <a:graphic xmlns:a="http://schemas.openxmlformats.org/drawingml/2006/main">
+                  <a:graphicData uri="http://schemas.microsoft.com/office/word/2010/wordprocessingShape">
+                    <wps:wsp>
+                      <wps:cNvSpPr/>
+                      <wps:spPr>
+                        <a:xfrm>
+                          <a:off x="0" y="0"/>
+                          <a:ext cx="4071687" cy="5337008"/>
+                        </a:xfrm>
+                        <a:prstGeom prst="rect">
+                          <a:avLst/>
+                        </a:prstGeom>
+                        <a:noFill/>
+                        <a:ln w="28575">
+                          <a:solidFill>
+                            <a:schemeClr val="tx1"/>
+                          </a:solidFill>
+                        </a:ln>
+                      </wps:spPr>
+                      <wps:style>
+                        <a:lnRef idx="2">
+                          <a:schemeClr val="accent1">
+                            <a:shade val="50000"/>
+                          </a:schemeClr>
+                        </a:lnRef>
+                        <a:fillRef idx="1">
+                          <a:schemeClr val="accent1"/>
+                        </a:fillRef>
+                        <a:effectRef idx="0">
+                          <a:schemeClr val="accent1"/>
+                        </a:effectRef>
+                        <a:fontRef idx="minor">
+                          <a:schemeClr val="lt1"/>
+                        </a:fontRef>
+                      </wps:style>
+                      <wps:bodyPr rot="0" spcFirstLastPara="0" vertOverflow="overflow" horzOverflow="overflow" vert="horz" wrap="square" lIns="91440" tIns="45720" rIns="91440" bIns="45720" numCol="1" spcCol="0" rtlCol="0" fromWordArt="0" anchor="ctr" anchorCtr="0" forceAA="0" compatLnSpc="1">
+                        <a:prstTxWarp prst="textNoShape">
+                          <a:avLst/>
+                        </a:prstTxWarp>
+                        <a:noAutofit/>
+                      </wps:bodyPr>
+                    </wps:wsp>
+                  </a:graphicData>
+                </a:graphic>
+                <wp14:sizeRelH relativeFrom="margin">
+                  <wp14:pctWidth>0</wp14:pctWidth>
+                </wp14:sizeRelH>
+                <wp14:sizeRelV relativeFrom="margin">
+                  <wp14:pctHeight>0</wp14:pctHeight>
+                </wp14:sizeRelV>
+              </wp:anchor>
+            </w:drawing>
+          </mc:Choice>
+          <mc:Fallback>
+            <w:pict>
+              <v:rect w14:anchorId="75E0088D" id="Rectangle 4" o:spid="_x0000_s1026" style="position:absolute;margin-left:0;margin-top:0;width:320.6pt;height:420.25pt;z-index:251704320;visibility:visible;mso-wrap-style:square;mso-width-percent:0;mso-height-percent:0;mso-wrap-distance-left:9pt;mso-wrap-distance-top:0;mso-wrap-distance-right:9pt;mso-wrap-distance-bottom:0;mso-position-horizontal:center;mso-position-horizontal-relative:margin;mso-position-vertical:center;mso-position-vertical-relative:page;mso-width-percent:0;mso-height-percent:0;mso-width-relative:margin;mso-height-relative:margin;v-text-anchor:middle" o:gfxdata="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" filled="f" strokecolor="black [3213]" strokeweight="2.25pt">
+                <w10:wrap anchorx="margin" anchory="page"/>
+              </v:rect>
+            </w:pict>
+          </mc:Fallback>
+        </mc:AlternateContent>
+      </w:r>
+      <w:r>
+        <w:rPr>
+          <w:sz w:val="400"/>
+          <w:szCs w:val="400"/>
+        </w:rPr>
         <w:t>D</w:t>
       </w:r>
       <w:r>
@@ -1600,13 +1858,103 @@
           <w:sz w:val="400"/>
           <w:szCs w:val="400"/>
         </w:rPr>
+        <w:sectPr>
+          <w:pgSz w:w="8391" w:h="11906" w:code="11"/>
+          <w:pgMar w:top="4320" w:right="1440" w:bottom="1440" w:left="1440" w:header="720" w:footer="720" w:gutter="0"/>
+          <w:cols w:space="720"/>
+          <w:docGrid w:linePitch="360"/>
+        </w:sectPr>
       </w:pPr>
       <w:r>
         <w:rPr>
+          <w:noProof/>
           <w:sz w:val="400"/>
           <w:szCs w:val="400"/>
         </w:rPr>
         <w:lastRenderedPageBreak/>
+        <mc:AlternateContent>
+          <mc:Choice Requires="wps">
+            <w:drawing>
+              <wp:anchor distT="0" distB="0" distL="114300" distR="114300" simplePos="0" relativeHeight="251706368" behindDoc="0" locked="0" layoutInCell="1" allowOverlap="1" wp14:anchorId="2789EDCE" wp14:editId="2C6234E0">
+                <wp:simplePos x="0" y="0"/>
+                <wp:positionH relativeFrom="margin">
+                  <wp:align>center</wp:align>
+                </wp:positionH>
+                <wp:positionV relativeFrom="page">
+                  <wp:align>center</wp:align>
+                </wp:positionV>
+                <wp:extent cx="4071687" cy="5337008"/>
+                <wp:effectExtent l="19050" t="19050" r="24130" b="16510"/>
+                <wp:wrapNone/>
+                <wp:docPr id="5" name="Rectangle 5"/>
+                <wp:cNvGraphicFramePr/>
+                <a:graphic xmlns:a="http://schemas.openxmlformats.org/drawingml/2006/main">
+                  <a:graphicData uri="http://schemas.microsoft.com/office/word/2010/wordprocessingShape">
+                    <wps:wsp>
+                      <wps:cNvSpPr/>
+                      <wps:spPr>
+                        <a:xfrm>
+                          <a:off x="0" y="0"/>
+                          <a:ext cx="4071687" cy="5337008"/>
+                        </a:xfrm>
+                        <a:prstGeom prst="rect">
+                          <a:avLst/>
+                        </a:prstGeom>
+                        <a:noFill/>
+                        <a:ln w="28575">
+                          <a:solidFill>
+                            <a:schemeClr val="tx1"/>
+                          </a:solidFill>
+                        </a:ln>
+                      </wps:spPr>
+                      <wps:style>
+                        <a:lnRef idx="2">
+                          <a:schemeClr val="accent1">
+                            <a:shade val="50000"/>
+                          </a:schemeClr>
+                        </a:lnRef>
+                        <a:fillRef idx="1">
+                          <a:schemeClr val="accent1"/>
+                        </a:fillRef>
+                        <a:effectRef idx="0">
+                          <a:schemeClr val="accent1"/>
+                        </a:effectRef>
+                        <a:fontRef idx="minor">
+                          <a:schemeClr val="lt1"/>
+                        </a:fontRef>
+                      </wps:style>
+                      <wps:bodyPr rot="0" spcFirstLastPara="0" vertOverflow="overflow" horzOverflow="overflow" vert="horz" wrap="square" lIns="91440" tIns="45720" rIns="91440" bIns="45720" numCol="1" spcCol="0" rtlCol="0" fromWordArt="0" anchor="ctr" anchorCtr="0" forceAA="0" compatLnSpc="1">
+                        <a:prstTxWarp prst="textNoShape">
+                          <a:avLst/>
+                        </a:prstTxWarp>
+                        <a:noAutofit/>
+                      </wps:bodyPr>
+                    </wps:wsp>
+                  </a:graphicData>
+                </a:graphic>
+                <wp14:sizeRelH relativeFrom="margin">
+                  <wp14:pctWidth>0</wp14:pctWidth>
+                </wp14:sizeRelH>
+                <wp14:sizeRelV relativeFrom="margin">
+                  <wp14:pctHeight>0</wp14:pctHeight>
+                </wp14:sizeRelV>
+              </wp:anchor>
+            </w:drawing>
+          </mc:Choice>
+          <mc:Fallback>
+            <w:pict>
+              <v:rect w14:anchorId="275874E9" id="Rectangle 5" o:spid="_x0000_s1026" style="position:absolute;margin-left:0;margin-top:0;width:320.6pt;height:420.25pt;z-index:251706368;visibility:visible;mso-wrap-style:square;mso-width-percent:0;mso-height-percent:0;mso-wrap-distance-left:9pt;mso-wrap-distance-top:0;mso-wrap-distance-right:9pt;mso-wrap-distance-bottom:0;mso-position-horizontal:center;mso-position-horizontal-relative:margin;mso-position-vertical:center;mso-position-vertical-relative:page;mso-width-percent:0;mso-height-percent:0;mso-width-relative:margin;mso-height-relative:margin;v-text-anchor:middle" o:gfxdata="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" filled="f" strokecolor="black [3213]" strokeweight="2.25pt">
+                <w10:wrap anchorx="margin" anchory="page"/>
+              </v:rect>
+            </w:pict>
+          </mc:Fallback>
+        </mc:AlternateContent>
+      </w:r>
+      <w:r>
+        <w:rPr>
+          <w:sz w:val="400"/>
+          <w:szCs w:val="400"/>
+        </w:rPr>
         <w:t>D</w:t>
       </w:r>
       <w:r>
@@ -2134,7 +2482,7 @@
       </w:r>
     </w:p>
     <w:sectPr>
-      <w:pgSz w:w="12240" w:h="15840"/>
+      <w:pgSz w:w="12240" w:h="15840" w:code="1"/>
       <w:pgMar w:top="4320" w:right="1440" w:bottom="1440" w:left="1440" w:header="720" w:footer="720" w:gutter="0"/>
       <w:cols w:space="720"/>
       <w:docGrid w:linePitch="360"/>
@@ -2144,7 +2492,7 @@
 </file>
 
 <file path=word/styles.xml><?xml version="1.0" encoding="utf-8"?>
-<w:styles xmlns:mc="http://schemas.openxmlformats.org/markup-compatibility/2006" xmlns:r="http://schemas.openxmlformats.org/officeDocument/2006/relationships" xmlns:w="http://schemas.openxmlformats.org/wordprocessingml/2006/main" xmlns:w14="http://schemas.microsoft.com/office/word/2010/wordml" xmlns:w15="http://schemas.microsoft.com/office/word/2012/wordml" xmlns:w16cex="http://schemas.microsoft.com/office/word/2018/wordml/cex" xmlns:w16cid="http://schemas.microsoft.com/office/word/2016/wordml/cid" xmlns:w16="http://schemas.microsoft.com/office/word/2018/wordml" xmlns:w16se="http://schemas.microsoft.com/office/word/2015/wordml/symex" mc:Ignorable="w14 w15 w16se w16cid w16 w16cex">
+<w:styles xmlns:mc="http://schemas.openxmlformats.org/markup-compatibility/2006" xmlns:r="http://schemas.openxmlformats.org/officeDocument/2006/relationships" xmlns:w="http://schemas.openxmlformats.org/wordprocessingml/2006/main" xmlns:w14="http://schemas.microsoft.com/office/word/2010/wordml" xmlns:w15="http://schemas.microsoft.com/office/word/2012/wordml" xmlns:w16cex="http://schemas.microsoft.com/office/word/2018/wordml/cex" xmlns:w16cid="http://schemas.microsoft.com/office/word/2016/wordml/cid" xmlns:w16="http://schemas.microsoft.com/office/word/2018/wordml" xmlns:w16sdtdh="http://schemas.microsoft.com/office/word/2020/wordml/sdtdatahash" xmlns:w16se="http://schemas.microsoft.com/office/word/2015/wordml/symex" mc:Ignorable="w14 w15 w16se w16cid w16 w16cex w16sdtdh">
   <w:docDefaults>
     <w:rPrDefault>
       <w:rPr>

</xml_diff>